<commit_message>
GA - adding results
</commit_message>
<xml_diff>
--- a/paper/IEICES 2017/Abstract 1.docx
+++ b/paper/IEICES 2017/Abstract 1.docx
@@ -56,8 +56,6 @@
         </w:rPr>
         <w:t>,2</w:t>
       </w:r>
-      <w:bookmarkStart w:id="0" w:name="_GoBack"/>
-      <w:bookmarkEnd w:id="0"/>
       <w:r>
         <w:t xml:space="preserve">, </w:t>
       </w:r>
@@ -236,7 +234,43 @@
           <w:kern w:val="2"/>
           <w:lang w:eastAsia="ko-KR"/>
         </w:rPr>
-        <w:t>This paper represents a new game-based methodology to find the optimal escape maneuvers against attacking missile. The idea is to build a mathematically-correct game of target-attacker and let many people play it to find the best escape maneuver and collect data and analysis and optimize the human-based escape maneuver.</w:t>
+        <w:t xml:space="preserve">This paper represents a new game-based methodology to find the optimal escape maneuvers against attacking missile. </w:t>
+      </w:r>
+      <w:r>
+        <w:rPr>
+          <w:i/>
+          <w:iCs/>
+          <w:kern w:val="2"/>
+          <w:lang w:eastAsia="ko-KR"/>
+        </w:rPr>
+        <w:t>We</w:t>
+      </w:r>
+      <w:r>
+        <w:rPr>
+          <w:i/>
+          <w:iCs/>
+          <w:kern w:val="2"/>
+          <w:lang w:eastAsia="ko-KR"/>
+        </w:rPr>
+        <w:t xml:space="preserve"> build a mathematically-correct game of target-attacker and let many people play it</w:t>
+      </w:r>
+      <w:r>
+        <w:rPr>
+          <w:i/>
+          <w:iCs/>
+          <w:kern w:val="2"/>
+          <w:lang w:eastAsia="ko-KR"/>
+        </w:rPr>
+        <w:t xml:space="preserve"> and ask them to get high score,</w:t>
+      </w:r>
+      <w:r>
+        <w:rPr>
+          <w:i/>
+          <w:iCs/>
+          <w:kern w:val="2"/>
+          <w:lang w:eastAsia="ko-KR"/>
+        </w:rPr>
+        <w:t xml:space="preserve"> to find the best escape maneuver and collect data and analysis and optimize the human-based escape maneuver.</w:t>
       </w:r>
       <w:r>
         <w:rPr>
@@ -336,6 +370,15 @@
           <w:lang w:eastAsia="ko-KR"/>
         </w:rPr>
         <w:t>.</w:t>
+      </w:r>
+      <w:r>
+        <w:rPr>
+          <w:i/>
+          <w:iCs/>
+          <w:kern w:val="2"/>
+          <w:lang w:eastAsia="ko-KR"/>
+        </w:rPr>
+        <w:t xml:space="preserve"> The idea here is to test human brain capability to work collectively to produce a new guidance law which could compete with the existing ones.</w:t>
       </w:r>
       <w:r>
         <w:rPr>
@@ -418,17 +461,11 @@
         </w:rPr>
         <w:t>.</w:t>
       </w:r>
-      <w:r>
-        <w:rPr>
-          <w:rFonts w:eastAsia="Times New Roman"/>
-          <w:color w:val="222222"/>
-          <w:sz w:val="27"/>
-          <w:szCs w:val="27"/>
-        </w:rPr>
-        <w:t>!!!</w:t>
-      </w:r>
     </w:p>
-    <w:p/>
+    <w:p>
+      <w:bookmarkStart w:id="0" w:name="_GoBack"/>
+      <w:bookmarkEnd w:id="0"/>
+    </w:p>
     <w:sectPr>
       <w:pgSz w:w="12240" w:h="15840"/>
       <w:pgMar w:top="1440" w:right="1440" w:bottom="1440" w:left="1440" w:header="720" w:footer="720" w:gutter="0"/>

</xml_diff>